<commit_message>
updated the schedule and tasks docs
</commit_message>
<xml_diff>
--- a/Team Info/Chatroom Charter.docx
+++ b/Team Info/Chatroom Charter.docx
@@ -123,7 +123,15 @@
         <w:t xml:space="preserve"> context for people accessing this</w:t>
       </w:r>
       <w:r>
-        <w:t xml:space="preserve"> app should be those wanting to chat with others, or wanting to be entertained.</w:t>
+        <w:t xml:space="preserve"> app should be those wanting to chat with </w:t>
+      </w:r>
+      <w:proofErr w:type="gramStart"/>
+      <w:r>
+        <w:t>others, or</w:t>
+      </w:r>
+      <w:proofErr w:type="gramEnd"/>
+      <w:r>
+        <w:t xml:space="preserve"> wanting to be entertained.</w:t>
       </w:r>
       <w:r>
         <w:br/>
@@ -157,15 +165,7 @@
         <w:t xml:space="preserve">, </w:t>
       </w:r>
       <w:r>
-        <w:t xml:space="preserve">Bowen </w:t>
-      </w:r>
-      <w:proofErr w:type="spellStart"/>
-      <w:r>
-        <w:t>Condelario</w:t>
-      </w:r>
-      <w:proofErr w:type="spellEnd"/>
-      <w:r>
-        <w:t xml:space="preserve"> </w:t>
+        <w:t xml:space="preserve">Bowen Condelario </w:t>
       </w:r>
       <w:bookmarkEnd w:id="0"/>
       <w:r>
@@ -576,7 +576,15 @@
           <w:rFonts w:ascii="Calibri" w:eastAsia="Times New Roman" w:hAnsi="Calibri" w:cs="Calibri"/>
           <w:color w:val="000000"/>
         </w:rPr>
-        <w:t>we don’t like, create new chatrooms etc. )</w:t>
+        <w:t xml:space="preserve">we don’t like, create new chatrooms </w:t>
+      </w:r>
+      <w:proofErr w:type="gramStart"/>
+      <w:r>
+        <w:rPr>
+          <w:rFonts w:ascii="Calibri" w:eastAsia="Times New Roman" w:hAnsi="Calibri" w:cs="Calibri"/>
+          <w:color w:val="000000"/>
+        </w:rPr>
+        <w:t>etc. )</w:t>
       </w:r>
       <w:bookmarkStart w:id="1" w:name="_Hlk89434023"/>
       <w:r>
@@ -591,7 +599,15 @@
           <w:rFonts w:ascii="Calibri" w:eastAsia="Times New Roman" w:hAnsi="Calibri" w:cs="Calibri"/>
           <w:color w:val="000000"/>
         </w:rPr>
-        <w:t xml:space="preserve">reate </w:t>
+        <w:t>reate</w:t>
+      </w:r>
+      <w:proofErr w:type="gramEnd"/>
+      <w:r>
+        <w:rPr>
+          <w:rFonts w:ascii="Calibri" w:eastAsia="Times New Roman" w:hAnsi="Calibri" w:cs="Calibri"/>
+          <w:color w:val="000000"/>
+        </w:rPr>
+        <w:t xml:space="preserve"> </w:t>
       </w:r>
       <w:r>
         <w:rPr>
@@ -662,7 +678,15 @@
           <w:rFonts w:ascii="Calibri" w:eastAsia="Times New Roman" w:hAnsi="Calibri" w:cs="Calibri"/>
           <w:color w:val="000000"/>
         </w:rPr>
-        <w:t xml:space="preserve">show list of users in room </w:t>
+        <w:t xml:space="preserve">show list of users in </w:t>
+      </w:r>
+      <w:proofErr w:type="gramStart"/>
+      <w:r>
+        <w:rPr>
+          <w:rFonts w:ascii="Calibri" w:eastAsia="Times New Roman" w:hAnsi="Calibri" w:cs="Calibri"/>
+          <w:color w:val="000000"/>
+        </w:rPr>
+        <w:t xml:space="preserve">room </w:t>
       </w:r>
       <w:r>
         <w:rPr>
@@ -671,6 +695,7 @@
         </w:rPr>
         <w:t>.</w:t>
       </w:r>
+      <w:proofErr w:type="gramEnd"/>
       <w:r>
         <w:rPr>
           <w:rFonts w:ascii="Calibri" w:eastAsia="Times New Roman" w:hAnsi="Calibri" w:cs="Calibri"/>
@@ -806,9 +831,8 @@
           <w:sz w:val="24"/>
           <w:szCs w:val="24"/>
         </w:rPr>
-        <w:t xml:space="preserve">Have ability to change colors include more backgrounds, text colors as </w:t>
-      </w:r>
-      <w:proofErr w:type="spellStart"/>
+        <w:t>Have ability to change colors include more backgrounds, text colors as and entire theme</w:t>
+      </w:r>
       <w:r>
         <w:rPr>
           <w:rFonts w:ascii="Calibri" w:eastAsia="Times New Roman" w:hAnsi="Calibri" w:cs="Calibri"/>
@@ -816,9 +840,8 @@
           <w:sz w:val="24"/>
           <w:szCs w:val="24"/>
         </w:rPr>
-        <w:t>and</w:t>
-      </w:r>
-      <w:proofErr w:type="spellEnd"/>
+        <w:t>.</w:t>
+      </w:r>
       <w:r>
         <w:rPr>
           <w:rFonts w:ascii="Calibri" w:eastAsia="Times New Roman" w:hAnsi="Calibri" w:cs="Calibri"/>
@@ -826,195 +849,161 @@
           <w:sz w:val="24"/>
           <w:szCs w:val="24"/>
         </w:rPr>
-        <w:t xml:space="preserve"> entire theme</w:t>
-      </w:r>
-      <w:r>
-        <w:rPr>
-          <w:rFonts w:ascii="Calibri" w:eastAsia="Times New Roman" w:hAnsi="Calibri" w:cs="Calibri"/>
-          <w:color w:val="000000"/>
+        <w:t xml:space="preserve"> </w:t>
+      </w:r>
+      <w:r>
+        <w:rPr>
+          <w:rFonts w:ascii="Calibri" w:eastAsia="Times New Roman" w:hAnsi="Calibri" w:cs="Calibri"/>
+          <w:color w:val="000000"/>
+        </w:rPr>
+        <w:t>C</w:t>
+      </w:r>
+      <w:r>
+        <w:rPr>
+          <w:rFonts w:ascii="Calibri" w:eastAsia="Times New Roman" w:hAnsi="Calibri" w:cs="Calibri"/>
+          <w:color w:val="000000"/>
+        </w:rPr>
+        <w:t xml:space="preserve">reate ability to </w:t>
+      </w:r>
+      <w:r>
+        <w:rPr>
+          <w:rFonts w:ascii="Calibri" w:eastAsia="Times New Roman" w:hAnsi="Calibri" w:cs="Calibri"/>
+          <w:color w:val="000000"/>
+        </w:rPr>
+        <w:t>change text size</w:t>
+      </w:r>
+      <w:r>
+        <w:rPr>
+          <w:rFonts w:ascii="Calibri" w:eastAsia="Times New Roman" w:hAnsi="Calibri" w:cs="Calibri"/>
+          <w:color w:val="000000"/>
+        </w:rPr>
+        <w:t>.</w:t>
+      </w:r>
+      <w:r>
+        <w:rPr>
+          <w:rFonts w:ascii="Calibri" w:eastAsia="Times New Roman" w:hAnsi="Calibri" w:cs="Calibri"/>
+          <w:color w:val="000000"/>
+        </w:rPr>
+        <w:t xml:space="preserve"> </w:t>
+      </w:r>
+      <w:r>
+        <w:rPr>
+          <w:rFonts w:ascii="Calibri" w:eastAsia="Times New Roman" w:hAnsi="Calibri" w:cs="Calibri"/>
+          <w:color w:val="000000"/>
+        </w:rPr>
+        <w:t xml:space="preserve">Create </w:t>
+      </w:r>
+      <w:r>
+        <w:rPr>
+          <w:rFonts w:ascii="Calibri" w:eastAsia="Times New Roman" w:hAnsi="Calibri" w:cs="Calibri"/>
+          <w:color w:val="000000"/>
+        </w:rPr>
+        <w:t>log in</w:t>
+      </w:r>
+      <w:r>
+        <w:rPr>
+          <w:rFonts w:ascii="Calibri" w:eastAsia="Times New Roman" w:hAnsi="Calibri" w:cs="Calibri"/>
+          <w:color w:val="000000"/>
+        </w:rPr>
+        <w:t xml:space="preserve"> page</w:t>
+      </w:r>
+      <w:r>
+        <w:rPr>
+          <w:rFonts w:ascii="Calibri" w:eastAsia="Times New Roman" w:hAnsi="Calibri" w:cs="Calibri"/>
+          <w:color w:val="000000"/>
+        </w:rPr>
+        <w:t>.</w:t>
+      </w:r>
+      <w:r>
+        <w:rPr>
+          <w:rFonts w:ascii="Calibri" w:eastAsia="Times New Roman" w:hAnsi="Calibri" w:cs="Calibri"/>
+          <w:color w:val="000000"/>
+        </w:rPr>
+        <w:t xml:space="preserve"> C</w:t>
+      </w:r>
+      <w:r>
+        <w:rPr>
+          <w:rFonts w:ascii="Calibri" w:eastAsia="Times New Roman" w:hAnsi="Calibri" w:cs="Calibri"/>
+          <w:color w:val="000000"/>
+        </w:rPr>
+        <w:t xml:space="preserve">reate </w:t>
+      </w:r>
+      <w:r>
+        <w:rPr>
+          <w:rFonts w:ascii="Calibri" w:eastAsia="Times New Roman" w:hAnsi="Calibri" w:cs="Calibri"/>
+          <w:color w:val="000000"/>
+        </w:rPr>
+        <w:t>profile page</w:t>
+      </w:r>
+      <w:r>
+        <w:rPr>
+          <w:rFonts w:ascii="Calibri" w:eastAsia="Times New Roman" w:hAnsi="Calibri" w:cs="Calibri"/>
+          <w:color w:val="000000"/>
+        </w:rPr>
+        <w:t>.</w:t>
+      </w:r>
+      <w:r>
+        <w:rPr>
+          <w:rFonts w:ascii="Calibri" w:eastAsia="Times New Roman" w:hAnsi="Calibri" w:cs="Calibri"/>
+          <w:color w:val="000000"/>
+        </w:rPr>
+        <w:br/>
+        <w:t>Create gamification features like levels and rewards for users and rooms</w:t>
+      </w:r>
+      <w:r>
+        <w:rPr>
+          <w:rFonts w:ascii="Calibri" w:eastAsia="Times New Roman" w:hAnsi="Calibri" w:cs="Calibri"/>
+          <w:color w:val="000000"/>
+        </w:rPr>
+        <w:t>.</w:t>
+      </w:r>
+      <w:r>
+        <w:rPr>
+          <w:rFonts w:ascii="Calibri" w:eastAsia="Times New Roman" w:hAnsi="Calibri" w:cs="Calibri"/>
+          <w:color w:val="000000"/>
+        </w:rPr>
+        <w:t xml:space="preserve"> Create certain themes/backgrounds, avatar frames etc. that are limited to certain levels (roles?)</w:t>
+      </w:r>
+      <w:r>
+        <w:rPr>
+          <w:rFonts w:ascii="Calibri" w:eastAsia="Times New Roman" w:hAnsi="Calibri" w:cs="Calibri"/>
+          <w:color w:val="000000"/>
+        </w:rPr>
+        <w:t xml:space="preserve">. </w:t>
+      </w:r>
+      <w:r>
+        <w:rPr>
+          <w:rFonts w:ascii="Calibri" w:eastAsia="Times New Roman" w:hAnsi="Calibri" w:cs="Calibri"/>
+          <w:color w:val="000000"/>
+        </w:rPr>
+        <w:t>Create an actual game? At least a gif for about page</w:t>
+      </w:r>
+      <w:r>
+        <w:rPr>
+          <w:rFonts w:ascii="Calibri" w:eastAsia="Times New Roman" w:hAnsi="Calibri" w:cs="Calibri"/>
+          <w:color w:val="000000"/>
+        </w:rPr>
+        <w:t>.</w:t>
+      </w:r>
+    </w:p>
+    <w:p>
+      <w:pPr>
+        <w:spacing w:line="240" w:lineRule="auto"/>
+      </w:pPr>
+      <w:r>
+        <w:rPr>
+          <w:b/>
           <w:sz w:val="24"/>
           <w:szCs w:val="24"/>
         </w:rPr>
-        <w:t>.</w:t>
-      </w:r>
-      <w:r>
-        <w:rPr>
-          <w:rFonts w:ascii="Calibri" w:eastAsia="Times New Roman" w:hAnsi="Calibri" w:cs="Calibri"/>
-          <w:color w:val="000000"/>
+        <w:br/>
+      </w:r>
+      <w:r>
+        <w:rPr>
+          <w:b/>
           <w:sz w:val="24"/>
           <w:szCs w:val="24"/>
         </w:rPr>
-        <w:t xml:space="preserve"> </w:t>
-      </w:r>
-      <w:r>
-        <w:rPr>
-          <w:rFonts w:ascii="Calibri" w:eastAsia="Times New Roman" w:hAnsi="Calibri" w:cs="Calibri"/>
-          <w:color w:val="000000"/>
-        </w:rPr>
-        <w:t>C</w:t>
-      </w:r>
-      <w:r>
-        <w:rPr>
-          <w:rFonts w:ascii="Calibri" w:eastAsia="Times New Roman" w:hAnsi="Calibri" w:cs="Calibri"/>
-          <w:color w:val="000000"/>
-        </w:rPr>
-        <w:t xml:space="preserve">reate ability to </w:t>
-      </w:r>
-      <w:r>
-        <w:rPr>
-          <w:rFonts w:ascii="Calibri" w:eastAsia="Times New Roman" w:hAnsi="Calibri" w:cs="Calibri"/>
-          <w:color w:val="000000"/>
-        </w:rPr>
-        <w:t>change text size</w:t>
-      </w:r>
-      <w:r>
-        <w:rPr>
-          <w:rFonts w:ascii="Calibri" w:eastAsia="Times New Roman" w:hAnsi="Calibri" w:cs="Calibri"/>
-          <w:color w:val="000000"/>
-        </w:rPr>
-        <w:t>.</w:t>
-      </w:r>
-      <w:r>
-        <w:rPr>
-          <w:rFonts w:ascii="Calibri" w:eastAsia="Times New Roman" w:hAnsi="Calibri" w:cs="Calibri"/>
-          <w:color w:val="000000"/>
-        </w:rPr>
-        <w:t xml:space="preserve"> </w:t>
-      </w:r>
-      <w:r>
-        <w:rPr>
-          <w:rFonts w:ascii="Calibri" w:eastAsia="Times New Roman" w:hAnsi="Calibri" w:cs="Calibri"/>
-          <w:color w:val="000000"/>
-        </w:rPr>
-        <w:t xml:space="preserve">Create </w:t>
-      </w:r>
-      <w:r>
-        <w:rPr>
-          <w:rFonts w:ascii="Calibri" w:eastAsia="Times New Roman" w:hAnsi="Calibri" w:cs="Calibri"/>
-          <w:color w:val="000000"/>
-        </w:rPr>
-        <w:t>log in</w:t>
-      </w:r>
-      <w:r>
-        <w:rPr>
-          <w:rFonts w:ascii="Calibri" w:eastAsia="Times New Roman" w:hAnsi="Calibri" w:cs="Calibri"/>
-          <w:color w:val="000000"/>
-        </w:rPr>
-        <w:t xml:space="preserve"> page</w:t>
-      </w:r>
-      <w:r>
-        <w:rPr>
-          <w:rFonts w:ascii="Calibri" w:eastAsia="Times New Roman" w:hAnsi="Calibri" w:cs="Calibri"/>
-          <w:color w:val="000000"/>
-        </w:rPr>
-        <w:t>.</w:t>
-      </w:r>
-      <w:r>
-        <w:rPr>
-          <w:rFonts w:ascii="Calibri" w:eastAsia="Times New Roman" w:hAnsi="Calibri" w:cs="Calibri"/>
-          <w:color w:val="000000"/>
-        </w:rPr>
-        <w:t xml:space="preserve"> C</w:t>
-      </w:r>
-      <w:r>
-        <w:rPr>
-          <w:rFonts w:ascii="Calibri" w:eastAsia="Times New Roman" w:hAnsi="Calibri" w:cs="Calibri"/>
-          <w:color w:val="000000"/>
-        </w:rPr>
-        <w:t xml:space="preserve">reate </w:t>
-      </w:r>
-      <w:r>
-        <w:rPr>
-          <w:rFonts w:ascii="Calibri" w:eastAsia="Times New Roman" w:hAnsi="Calibri" w:cs="Calibri"/>
-          <w:color w:val="000000"/>
-        </w:rPr>
-        <w:t>profile page</w:t>
-      </w:r>
-      <w:r>
-        <w:rPr>
-          <w:rFonts w:ascii="Calibri" w:eastAsia="Times New Roman" w:hAnsi="Calibri" w:cs="Calibri"/>
-          <w:color w:val="000000"/>
-        </w:rPr>
-        <w:t>.</w:t>
-      </w:r>
-      <w:r>
-        <w:rPr>
-          <w:rFonts w:ascii="Calibri" w:eastAsia="Times New Roman" w:hAnsi="Calibri" w:cs="Calibri"/>
-          <w:color w:val="000000"/>
-        </w:rPr>
-        <w:br/>
-        <w:t>Create gamification features like levels and rewards for users and rooms</w:t>
-      </w:r>
-      <w:r>
-        <w:rPr>
-          <w:rFonts w:ascii="Calibri" w:eastAsia="Times New Roman" w:hAnsi="Calibri" w:cs="Calibri"/>
-          <w:color w:val="000000"/>
-        </w:rPr>
-        <w:t>.</w:t>
-      </w:r>
-      <w:r>
-        <w:rPr>
-          <w:rFonts w:ascii="Calibri" w:eastAsia="Times New Roman" w:hAnsi="Calibri" w:cs="Calibri"/>
-          <w:color w:val="000000"/>
-        </w:rPr>
-        <w:t xml:space="preserve"> Create certain themes/backgrounds, avatar frames etc. that are limited to certain levels (roles?)</w:t>
-      </w:r>
-      <w:r>
-        <w:rPr>
-          <w:rFonts w:ascii="Calibri" w:eastAsia="Times New Roman" w:hAnsi="Calibri" w:cs="Calibri"/>
-          <w:color w:val="000000"/>
-        </w:rPr>
-        <w:t xml:space="preserve">. </w:t>
-      </w:r>
-      <w:r>
-        <w:rPr>
-          <w:rFonts w:ascii="Calibri" w:eastAsia="Times New Roman" w:hAnsi="Calibri" w:cs="Calibri"/>
-          <w:color w:val="000000"/>
-        </w:rPr>
-        <w:t xml:space="preserve">Create an actual game? At least a </w:t>
-      </w:r>
-      <w:proofErr w:type="spellStart"/>
-      <w:r>
-        <w:rPr>
-          <w:rFonts w:ascii="Calibri" w:eastAsia="Times New Roman" w:hAnsi="Calibri" w:cs="Calibri"/>
-          <w:color w:val="000000"/>
-        </w:rPr>
-        <w:t>gif</w:t>
-      </w:r>
-      <w:proofErr w:type="spellEnd"/>
-      <w:r>
-        <w:rPr>
-          <w:rFonts w:ascii="Calibri" w:eastAsia="Times New Roman" w:hAnsi="Calibri" w:cs="Calibri"/>
-          <w:color w:val="000000"/>
-        </w:rPr>
-        <w:t xml:space="preserve"> for about page</w:t>
-      </w:r>
-      <w:r>
-        <w:rPr>
-          <w:rFonts w:ascii="Calibri" w:eastAsia="Times New Roman" w:hAnsi="Calibri" w:cs="Calibri"/>
-          <w:color w:val="000000"/>
-        </w:rPr>
-        <w:t>.</w:t>
-      </w:r>
-    </w:p>
-    <w:p>
-      <w:pPr>
-        <w:spacing w:line="240" w:lineRule="auto"/>
-      </w:pPr>
-      <w:r>
-        <w:rPr>
-          <w:b/>
-          <w:sz w:val="24"/>
-          <w:szCs w:val="24"/>
-        </w:rPr>
-        <w:br/>
-      </w:r>
-      <w:r>
-        <w:rPr>
-          <w:b/>
-          <w:sz w:val="24"/>
-          <w:szCs w:val="24"/>
-        </w:rPr>
         <w:t xml:space="preserve">Goals: </w:t>
       </w:r>
       <w:r>
@@ -1089,14 +1078,47 @@
         <w:rPr>
           <w:bCs/>
         </w:rPr>
-        <w:t>create and keep a schedule as well as take minutes.</w:t>
+        <w:t>create and keep a schedule</w:t>
       </w:r>
       <w:r>
         <w:rPr>
           <w:bCs/>
         </w:rPr>
+        <w:t>, manage tasks</w:t>
+      </w:r>
+      <w:r>
+        <w:rPr>
+          <w:bCs/>
+        </w:rPr>
+        <w:t xml:space="preserve"> as well as take minutes.</w:t>
+      </w:r>
+      <w:r>
+        <w:rPr>
+          <w:bCs/>
+        </w:rPr>
         <w:br/>
-        <w:t xml:space="preserve">Making plans and assignment of tasks shall be decided as a group on a case by case basis. </w:t>
+        <w:t xml:space="preserve">As a more experienced worker Steve shall act in a leadership position. </w:t>
+      </w:r>
+      <w:r>
+        <w:rPr>
+          <w:bCs/>
+        </w:rPr>
+        <w:br/>
+        <w:t xml:space="preserve">Making plans and assignment of tasks shall be decided as a group on a </w:t>
+      </w:r>
+      <w:proofErr w:type="gramStart"/>
+      <w:r>
+        <w:rPr>
+          <w:bCs/>
+        </w:rPr>
+        <w:t>case by case</w:t>
+      </w:r>
+      <w:proofErr w:type="gramEnd"/>
+      <w:r>
+        <w:rPr>
+          <w:bCs/>
+        </w:rPr>
+        <w:t xml:space="preserve"> basis. </w:t>
       </w:r>
       <w:r>
         <w:rPr>
@@ -1307,10 +1329,26 @@
         <w:spacing w:line="240" w:lineRule="auto"/>
       </w:pPr>
       <w:r>
-        <w:t xml:space="preserve">We will talk about the problem until we reach a general consensus on the issue. If a consensus cannot be reached through communication, we will approach the instructor for a solution. This will be done through emails or possibly </w:t>
-      </w:r>
-      <w:r>
-        <w:t>discord PM’s within</w:t>
+        <w:t xml:space="preserve">We will talk about the problem until we reach </w:t>
+      </w:r>
+      <w:proofErr w:type="gramStart"/>
+      <w:r>
+        <w:t>a general consensus</w:t>
+      </w:r>
+      <w:proofErr w:type="gramEnd"/>
+      <w:r>
+        <w:t xml:space="preserve"> on the issue. If a consensus cannot be reached through communication, we will approach the instructor for a solution. This will be done through emails or possibly </w:t>
+      </w:r>
+      <w:r>
+        <w:t xml:space="preserve">discord </w:t>
+      </w:r>
+      <w:proofErr w:type="gramStart"/>
+      <w:r>
+        <w:t>PM’s</w:t>
+      </w:r>
+      <w:proofErr w:type="gramEnd"/>
+      <w:r>
+        <w:t xml:space="preserve"> within</w:t>
       </w:r>
       <w:r>
         <w:t xml:space="preserve"> the group and with the instructor.   </w:t>
@@ -1369,15 +1407,7 @@
         <w:t xml:space="preserve">assigned task is not </w:t>
       </w:r>
       <w:r>
-        <w:t xml:space="preserve">updated to the </w:t>
-      </w:r>
-      <w:proofErr w:type="spellStart"/>
-      <w:r>
-        <w:t>Github</w:t>
-      </w:r>
-      <w:proofErr w:type="spellEnd"/>
-      <w:r>
-        <w:t xml:space="preserve"> repository</w:t>
+        <w:t>updated to the Github repository</w:t>
       </w:r>
       <w:r>
         <w:t xml:space="preserve"> by the end of the scheduled deadline. </w:t>
@@ -1500,7 +1530,15 @@
       </w:r>
       <w:r>
         <w:br/>
-        <w:t xml:space="preserve">First infraction will result in a warning, then a small deadline extension if possible. If others have to do their work or if there is a second infraction they will be considered negligent and the others will/may decide on a penalty which can include informing the higher-ups and discussing further options. </w:t>
+        <w:t xml:space="preserve">First infraction will result in a warning, then a small deadline extension if possible. If others have to do their work or if there is a second </w:t>
+      </w:r>
+      <w:proofErr w:type="gramStart"/>
+      <w:r>
+        <w:t>infraction</w:t>
+      </w:r>
+      <w:proofErr w:type="gramEnd"/>
+      <w:r>
+        <w:t xml:space="preserve"> they will be considered negligent and the others will/may decide on a penalty which can include informing the higher-ups and discussing further options. </w:t>
       </w:r>
       <w:r>
         <w:t>Examples of this would be submitting work that is obviously rushed</w:t>
@@ -1629,8 +1667,13 @@
         </w:rPr>
       </w:pPr>
       <w:r>
-        <w:t>Katie Greenwald on</w:t>
-      </w:r>
+        <w:t xml:space="preserve">Katie Greenwald </w:t>
+      </w:r>
+      <w:proofErr w:type="gramStart"/>
+      <w:r>
+        <w:t>on</w:t>
+      </w:r>
+      <w:proofErr w:type="gramEnd"/>
       <w:r>
         <w:t xml:space="preserve"> December 2021</w:t>
       </w:r>
@@ -1650,13 +1693,8 @@
     <w:p>
       <w:r>
         <w:br/>
-        <w:t xml:space="preserve">Bowen </w:t>
-      </w:r>
-      <w:proofErr w:type="spellStart"/>
-      <w:r>
-        <w:t>Condelario</w:t>
-      </w:r>
-      <w:proofErr w:type="spellEnd"/>
+        <w:t>Bowen Condelario</w:t>
+      </w:r>
       <w:r>
         <w:t xml:space="preserve"> on </w:t>
       </w:r>

</xml_diff>